<commit_message>
Final changes, i believe
</commit_message>
<xml_diff>
--- a/DanilaKorneenko.docx
+++ b/DanilaKorneenko.docx
@@ -208,7 +208,6 @@
           <w:b/>
           <w:sz w:val="34"/>
           <w:szCs w:val="34"/>
-          <w:lang w:val="ru-RU"/>
         </w:rPr>
       </w:pPr>
     </w:p>
@@ -231,14 +230,42 @@
           <w:sz w:val="28"/>
           <w:szCs w:val="28"/>
         </w:rPr>
-        <w:t>, all the melodies sound great and there is no falseness. However, I cannot vouch for the musical accuracy of this algorithm. And there is a reason for this: I have never been able to fully understand what chords are based on. Therefore, I chose a method that works in all cases: We take the first note in count, after that we determine in a minor or major it should be and then we take a random chord, because it will always be in the key</w:t>
-      </w:r>
-      <w:r>
-        <w:rPr>
-          <w:sz w:val="28"/>
-          <w:szCs w:val="28"/>
-        </w:rPr>
-        <w:t>. In such cases it’s always makes good soundness chords.</w:t>
+        <w:t xml:space="preserve">, all the melodies sound </w:t>
+      </w:r>
+      <w:r>
+        <w:rPr>
+          <w:sz w:val="28"/>
+          <w:szCs w:val="28"/>
+        </w:rPr>
+        <w:t>good</w:t>
+      </w:r>
+      <w:r>
+        <w:rPr>
+          <w:sz w:val="28"/>
+          <w:szCs w:val="28"/>
+        </w:rPr>
+        <w:t xml:space="preserve">. However, I cannot vouch for the musical accuracy of this algorithm. And there is a reason for this: I have never been able to fully understand </w:t>
+      </w:r>
+      <w:r>
+        <w:rPr>
+          <w:sz w:val="28"/>
+          <w:szCs w:val="28"/>
+        </w:rPr>
+        <w:t>how</w:t>
+      </w:r>
+      <w:r>
+        <w:rPr>
+          <w:sz w:val="28"/>
+          <w:szCs w:val="28"/>
+        </w:rPr>
+        <w:t xml:space="preserve"> chords are based on. Therefore, I chose a method that works in all cases: We take the first note in count, after that we determine in a minor or major it should be and then we take a random chord, because it will always be in the key</w:t>
+      </w:r>
+      <w:r>
+        <w:rPr>
+          <w:sz w:val="28"/>
+          <w:szCs w:val="28"/>
+        </w:rPr>
+        <w:t>. In such cases it’s always makes good chords.</w:t>
       </w:r>
     </w:p>
     <w:p>
@@ -385,21 +412,28 @@
         </w:rPr>
         <w:t xml:space="preserve">) chord and place </w:t>
       </w:r>
-      <w:proofErr w:type="gramStart"/>
-      <w:r>
-        <w:rPr>
-          <w:sz w:val="28"/>
-          <w:szCs w:val="28"/>
-        </w:rPr>
-        <w:t>it’s</w:t>
-      </w:r>
-      <w:proofErr w:type="gramEnd"/>
-      <w:r>
-        <w:rPr>
-          <w:sz w:val="28"/>
-          <w:szCs w:val="28"/>
-        </w:rPr>
-        <w:t xml:space="preserve"> number in list</w:t>
+      <w:r>
+        <w:rPr>
+          <w:sz w:val="28"/>
+          <w:szCs w:val="28"/>
+        </w:rPr>
+        <w:t>its</w:t>
+      </w:r>
+      <w:r>
+        <w:rPr>
+          <w:sz w:val="28"/>
+          <w:szCs w:val="28"/>
+        </w:rPr>
+        <w:t xml:space="preserve"> </w:t>
+      </w:r>
+      <w:bookmarkStart w:id="0" w:name="_GoBack"/>
+      <w:bookmarkEnd w:id="0"/>
+      <w:r>
+        <w:rPr>
+          <w:sz w:val="28"/>
+          <w:szCs w:val="28"/>
+        </w:rPr>
+        <w:t>number in list</w:t>
       </w:r>
       <w:r>
         <w:rPr>
@@ -643,7 +677,36 @@
           <w:sz w:val="28"/>
           <w:szCs w:val="28"/>
         </w:rPr>
-        <w:t>Calculate rating of how close individual to our generated chords, where 0 rating is the best genome.</w:t>
+        <w:t xml:space="preserve">Calculate rating of how close individual to our generated chords, where </w:t>
+      </w:r>
+      <w:r>
+        <w:rPr>
+          <w:sz w:val="28"/>
+          <w:szCs w:val="28"/>
+        </w:rPr>
+        <w:t>“</w:t>
+      </w:r>
+      <w:r>
+        <w:rPr>
+          <w:rFonts w:asciiTheme="minorHAnsi" w:hAnsiTheme="minorHAnsi" w:cstheme="minorHAnsi"/>
+          <w:sz w:val="28"/>
+          <w:szCs w:val="28"/>
+        </w:rPr>
+        <w:t>0</w:t>
+      </w:r>
+      <w:r>
+        <w:rPr>
+          <w:sz w:val="28"/>
+          <w:szCs w:val="28"/>
+        </w:rPr>
+        <w:t>”</w:t>
+      </w:r>
+      <w:r>
+        <w:rPr>
+          <w:sz w:val="28"/>
+          <w:szCs w:val="28"/>
+        </w:rPr>
+        <w:t xml:space="preserve"> rating is the best genome.</w:t>
       </w:r>
       <w:r>
         <w:rPr>
@@ -768,6 +831,16 @@
     </w:p>
     <w:p>
       <w:pPr>
+        <w:pStyle w:val="a7"/>
+        <w:ind w:left="1440"/>
+        <w:rPr>
+          <w:sz w:val="28"/>
+          <w:szCs w:val="28"/>
+        </w:rPr>
+      </w:pPr>
+    </w:p>
+    <w:p>
+      <w:pPr>
         <w:jc w:val="center"/>
         <w:rPr>
           <w:b/>
@@ -782,26 +855,394 @@
           <w:szCs w:val="28"/>
         </w:rPr>
         <w:lastRenderedPageBreak/>
-        <w:t>References</w:t>
-      </w:r>
-    </w:p>
-    <w:p>
-      <w:pPr>
-        <w:rPr>
+        <w:t>Some addition info</w:t>
+      </w:r>
+    </w:p>
+    <w:p>
+      <w:pPr>
+        <w:jc w:val="center"/>
+        <w:rPr>
+          <w:b/>
+          <w:sz w:val="32"/>
+          <w:szCs w:val="28"/>
+        </w:rPr>
+      </w:pPr>
+    </w:p>
+    <w:p>
+      <w:pPr>
+        <w:rPr>
+          <w:sz w:val="24"/>
+          <w:szCs w:val="28"/>
+        </w:rPr>
+      </w:pPr>
+      <w:r>
+        <w:rPr>
+          <w:noProof/>
           <w:sz w:val="24"/>
           <w:szCs w:val="28"/>
           <w:lang w:val="ru-RU"/>
         </w:rPr>
-      </w:pPr>
-      <w:r>
-        <w:rPr>
-          <w:sz w:val="24"/>
-          <w:szCs w:val="28"/>
-        </w:rPr>
-        <w:t>For finding notes in tone I’ve used this</w:t>
-      </w:r>
-      <w:bookmarkStart w:id="0" w:name="_GoBack"/>
-      <w:bookmarkEnd w:id="0"/>
+        <w:drawing>
+          <wp:anchor distT="0" distB="0" distL="114300" distR="114300" simplePos="0" relativeHeight="251658240" behindDoc="1" locked="0" layoutInCell="1" allowOverlap="1">
+            <wp:simplePos x="0" y="0"/>
+            <wp:positionH relativeFrom="margin">
+              <wp:align>center</wp:align>
+            </wp:positionH>
+            <wp:positionV relativeFrom="paragraph">
+              <wp:posOffset>311150</wp:posOffset>
+            </wp:positionV>
+            <wp:extent cx="3486150" cy="3505835"/>
+            <wp:effectExtent l="0" t="0" r="0" b="0"/>
+            <wp:wrapTight wrapText="bothSides">
+              <wp:wrapPolygon edited="0">
+                <wp:start x="0" y="0"/>
+                <wp:lineTo x="0" y="21479"/>
+                <wp:lineTo x="21482" y="21479"/>
+                <wp:lineTo x="21482" y="0"/>
+                <wp:lineTo x="0" y="0"/>
+              </wp:wrapPolygon>
+            </wp:wrapTight>
+            <wp:docPr id="1" name="Рисунок 1"/>
+            <wp:cNvGraphicFramePr>
+              <a:graphicFrameLocks xmlns:a="http://schemas.openxmlformats.org/drawingml/2006/main" noChangeAspect="1"/>
+            </wp:cNvGraphicFramePr>
+            <a:graphic xmlns:a="http://schemas.openxmlformats.org/drawingml/2006/main">
+              <a:graphicData uri="http://schemas.openxmlformats.org/drawingml/2006/picture">
+                <pic:pic xmlns:pic="http://schemas.openxmlformats.org/drawingml/2006/picture">
+                  <pic:nvPicPr>
+                    <pic:cNvPr id="0" name="Picture 3"/>
+                    <pic:cNvPicPr>
+                      <a:picLocks noChangeAspect="1" noChangeArrowheads="1"/>
+                    </pic:cNvPicPr>
+                  </pic:nvPicPr>
+                  <pic:blipFill>
+                    <a:blip r:embed="rId5" cstate="print">
+                      <a:extLst>
+                        <a:ext uri="{28A0092B-C50C-407E-A947-70E740481C1C}">
+                          <a14:useLocalDpi xmlns:a14="http://schemas.microsoft.com/office/drawing/2010/main" val="0"/>
+                        </a:ext>
+                      </a:extLst>
+                    </a:blip>
+                    <a:srcRect/>
+                    <a:stretch>
+                      <a:fillRect/>
+                    </a:stretch>
+                  </pic:blipFill>
+                  <pic:spPr bwMode="auto">
+                    <a:xfrm>
+                      <a:off x="0" y="0"/>
+                      <a:ext cx="3486150" cy="3505835"/>
+                    </a:xfrm>
+                    <a:prstGeom prst="rect">
+                      <a:avLst/>
+                    </a:prstGeom>
+                    <a:noFill/>
+                    <a:ln>
+                      <a:noFill/>
+                    </a:ln>
+                  </pic:spPr>
+                </pic:pic>
+              </a:graphicData>
+            </a:graphic>
+          </wp:anchor>
+        </w:drawing>
+      </w:r>
+      <w:r>
+        <w:rPr>
+          <w:sz w:val="24"/>
+          <w:szCs w:val="28"/>
+        </w:rPr>
+        <w:t>For finding notes in tone I’ve used thi</w:t>
+      </w:r>
+      <w:r>
+        <w:rPr>
+          <w:sz w:val="24"/>
+          <w:szCs w:val="28"/>
+        </w:rPr>
+        <w:t xml:space="preserve">s </w:t>
+      </w:r>
+      <w:r>
+        <w:rPr>
+          <w:sz w:val="24"/>
+          <w:szCs w:val="28"/>
+        </w:rPr>
+        <w:t>circle of fifths</w:t>
+      </w:r>
+      <w:r>
+        <w:rPr>
+          <w:sz w:val="24"/>
+          <w:szCs w:val="28"/>
+        </w:rPr>
+        <w:t>:</w:t>
+      </w:r>
+    </w:p>
+    <w:p>
+      <w:pPr>
+        <w:rPr>
+          <w:sz w:val="24"/>
+          <w:szCs w:val="28"/>
+        </w:rPr>
+      </w:pPr>
+    </w:p>
+    <w:p>
+      <w:pPr>
+        <w:rPr>
+          <w:sz w:val="24"/>
+          <w:szCs w:val="28"/>
+        </w:rPr>
+      </w:pPr>
+    </w:p>
+    <w:p>
+      <w:pPr>
+        <w:rPr>
+          <w:sz w:val="24"/>
+          <w:szCs w:val="28"/>
+        </w:rPr>
+      </w:pPr>
+    </w:p>
+    <w:p>
+      <w:pPr>
+        <w:rPr>
+          <w:sz w:val="24"/>
+          <w:szCs w:val="28"/>
+        </w:rPr>
+      </w:pPr>
+    </w:p>
+    <w:p>
+      <w:pPr>
+        <w:rPr>
+          <w:sz w:val="24"/>
+          <w:szCs w:val="28"/>
+        </w:rPr>
+      </w:pPr>
+    </w:p>
+    <w:p>
+      <w:pPr>
+        <w:rPr>
+          <w:sz w:val="24"/>
+          <w:szCs w:val="28"/>
+        </w:rPr>
+      </w:pPr>
+    </w:p>
+    <w:p>
+      <w:pPr>
+        <w:rPr>
+          <w:sz w:val="24"/>
+          <w:szCs w:val="28"/>
+        </w:rPr>
+      </w:pPr>
+    </w:p>
+    <w:p>
+      <w:pPr>
+        <w:rPr>
+          <w:sz w:val="24"/>
+          <w:szCs w:val="28"/>
+        </w:rPr>
+      </w:pPr>
+    </w:p>
+    <w:p>
+      <w:pPr>
+        <w:rPr>
+          <w:sz w:val="24"/>
+          <w:szCs w:val="28"/>
+        </w:rPr>
+      </w:pPr>
+    </w:p>
+    <w:p>
+      <w:pPr>
+        <w:rPr>
+          <w:sz w:val="24"/>
+          <w:szCs w:val="28"/>
+        </w:rPr>
+      </w:pPr>
+    </w:p>
+    <w:p>
+      <w:pPr>
+        <w:rPr>
+          <w:sz w:val="24"/>
+          <w:szCs w:val="28"/>
+        </w:rPr>
+      </w:pPr>
+    </w:p>
+    <w:p>
+      <w:pPr>
+        <w:rPr>
+          <w:sz w:val="24"/>
+          <w:szCs w:val="28"/>
+        </w:rPr>
+      </w:pPr>
+    </w:p>
+    <w:p>
+      <w:pPr>
+        <w:rPr>
+          <w:sz w:val="24"/>
+          <w:szCs w:val="28"/>
+        </w:rPr>
+      </w:pPr>
+    </w:p>
+    <w:p>
+      <w:pPr>
+        <w:rPr>
+          <w:sz w:val="24"/>
+          <w:szCs w:val="28"/>
+        </w:rPr>
+      </w:pPr>
+    </w:p>
+    <w:p>
+      <w:pPr>
+        <w:rPr>
+          <w:sz w:val="24"/>
+          <w:szCs w:val="28"/>
+        </w:rPr>
+      </w:pPr>
+    </w:p>
+    <w:p>
+      <w:pPr>
+        <w:rPr>
+          <w:sz w:val="24"/>
+          <w:szCs w:val="28"/>
+        </w:rPr>
+      </w:pPr>
+    </w:p>
+    <w:p>
+      <w:pPr>
+        <w:rPr>
+          <w:sz w:val="24"/>
+          <w:szCs w:val="28"/>
+        </w:rPr>
+      </w:pPr>
+    </w:p>
+    <w:p>
+      <w:pPr>
+        <w:rPr>
+          <w:sz w:val="24"/>
+          <w:szCs w:val="28"/>
+        </w:rPr>
+      </w:pPr>
+    </w:p>
+    <w:p>
+      <w:pPr>
+        <w:rPr>
+          <w:sz w:val="24"/>
+          <w:szCs w:val="28"/>
+        </w:rPr>
+      </w:pPr>
+    </w:p>
+    <w:p>
+      <w:pPr>
+        <w:rPr>
+          <w:sz w:val="24"/>
+          <w:szCs w:val="28"/>
+        </w:rPr>
+      </w:pPr>
+    </w:p>
+    <w:p>
+      <w:pPr>
+        <w:rPr>
+          <w:sz w:val="24"/>
+          <w:szCs w:val="28"/>
+        </w:rPr>
+      </w:pPr>
+      <w:proofErr w:type="spellStart"/>
+      <w:r>
+        <w:rPr>
+          <w:i/>
+          <w:sz w:val="24"/>
+          <w:szCs w:val="28"/>
+        </w:rPr>
+        <w:t>Input_num</w:t>
+      </w:r>
+      <w:proofErr w:type="spellEnd"/>
+      <w:r>
+        <w:rPr>
+          <w:i/>
+          <w:sz w:val="24"/>
+          <w:szCs w:val="28"/>
+        </w:rPr>
+        <w:t xml:space="preserve"> </w:t>
+      </w:r>
+      <w:r>
+        <w:rPr>
+          <w:sz w:val="24"/>
+          <w:szCs w:val="28"/>
+        </w:rPr>
+        <w:t xml:space="preserve"> </w:t>
+      </w:r>
+      <w:r>
+        <w:rPr>
+          <w:sz w:val="24"/>
+          <w:szCs w:val="28"/>
+        </w:rPr>
+        <w:t>is responsible for which specific file we will take</w:t>
+      </w:r>
+      <w:r>
+        <w:rPr>
+          <w:sz w:val="24"/>
+          <w:szCs w:val="28"/>
+        </w:rPr>
+        <w:t xml:space="preserve"> as input</w:t>
+      </w:r>
+      <w:r>
+        <w:rPr>
+          <w:sz w:val="24"/>
+          <w:szCs w:val="28"/>
+        </w:rPr>
+        <w:t>, so if you want to use a file with a different number, just change the first variable</w:t>
+      </w:r>
+      <w:r>
+        <w:rPr>
+          <w:sz w:val="24"/>
+          <w:szCs w:val="28"/>
+        </w:rPr>
+        <w:t>:</w:t>
+      </w:r>
+      <w:r>
+        <w:rPr>
+          <w:noProof/>
+        </w:rPr>
+        <w:t xml:space="preserve"> </w:t>
+      </w:r>
+      <w:r>
+        <w:rPr>
+          <w:sz w:val="24"/>
+          <w:szCs w:val="28"/>
+        </w:rPr>
+        <w:drawing>
+          <wp:inline distT="0" distB="0" distL="0" distR="0" wp14:anchorId="74B951A7" wp14:editId="00419A02">
+            <wp:extent cx="4808637" cy="1219306"/>
+            <wp:effectExtent l="0" t="0" r="0" b="0"/>
+            <wp:docPr id="2" name="Рисунок 2"/>
+            <wp:cNvGraphicFramePr>
+              <a:graphicFrameLocks xmlns:a="http://schemas.openxmlformats.org/drawingml/2006/main" noChangeAspect="1"/>
+            </wp:cNvGraphicFramePr>
+            <a:graphic xmlns:a="http://schemas.openxmlformats.org/drawingml/2006/main">
+              <a:graphicData uri="http://schemas.openxmlformats.org/drawingml/2006/picture">
+                <pic:pic xmlns:pic="http://schemas.openxmlformats.org/drawingml/2006/picture">
+                  <pic:nvPicPr>
+                    <pic:cNvPr id="1" name=""/>
+                    <pic:cNvPicPr/>
+                  </pic:nvPicPr>
+                  <pic:blipFill>
+                    <a:blip r:embed="rId6"/>
+                    <a:stretch>
+                      <a:fillRect/>
+                    </a:stretch>
+                  </pic:blipFill>
+                  <pic:spPr>
+                    <a:xfrm>
+                      <a:off x="0" y="0"/>
+                      <a:ext cx="4808637" cy="1219306"/>
+                    </a:xfrm>
+                    <a:prstGeom prst="rect">
+                      <a:avLst/>
+                    </a:prstGeom>
+                  </pic:spPr>
+                </pic:pic>
+              </a:graphicData>
+            </a:graphic>
+          </wp:inline>
+        </w:drawing>
+      </w:r>
     </w:p>
     <w:sectPr>
       <w:pgSz w:w="11906" w:h="16838"/>
@@ -1429,6 +1870,23 @@
       <w:contextualSpacing/>
     </w:pPr>
   </w:style>
+  <w:style w:type="character" w:styleId="a8">
+    <w:name w:val="Hyperlink"/>
+    <w:basedOn w:val="a0"/>
+    <w:uiPriority w:val="99"/>
+    <w:semiHidden/>
+    <w:unhideWhenUsed/>
+    <w:rsid w:val="00EF4603"/>
+    <w:rPr>
+      <w:color w:val="0000FF"/>
+      <w:u w:val="single"/>
+    </w:rPr>
+  </w:style>
+  <w:style w:type="character" w:customStyle="1" w:styleId="w">
+    <w:name w:val="w"/>
+    <w:basedOn w:val="a0"/>
+    <w:rsid w:val="00EF4603"/>
+  </w:style>
 </w:styles>
 </file>
 

</xml_diff>